<commit_message>
updated the gdc example
</commit_message>
<xml_diff>
--- a/documents/Bixley_eRNZ_2020.docx
+++ b/documents/Bixley_eRNZ_2020.docx
@@ -10,7 +10,6 @@
           <w:rFonts w:ascii="Arial" w:hAnsi="Arial" w:cs="Arial"/>
         </w:rPr>
       </w:pPr>
-      <w:bookmarkStart w:id="0" w:name="_GoBack"/>
       <w:r>
         <w:rPr>
           <w:rFonts w:ascii="Arial" w:hAnsi="Arial" w:cs="Arial"/>
@@ -39,7 +38,22 @@
           <w:rFonts w:ascii="Arial" w:hAnsi="Arial" w:cs="Arial"/>
           <w:sz w:val="20"/>
         </w:rPr>
-        <w:t xml:space="preserve">Matt Bixley, </w:t>
+        <w:t>Matt Bixley</w:t>
+      </w:r>
+      <w:r>
+        <w:rPr>
+          <w:rFonts w:ascii="Arial" w:hAnsi="Arial" w:cs="Arial"/>
+          <w:sz w:val="20"/>
+          <w:vertAlign w:val="superscript"/>
+        </w:rPr>
+        <w:t>1</w:t>
+      </w:r>
+      <w:r>
+        <w:rPr>
+          <w:rFonts w:ascii="Arial" w:hAnsi="Arial" w:cs="Arial"/>
+          <w:sz w:val="20"/>
+        </w:rPr>
+        <w:t xml:space="preserve">, </w:t>
       </w:r>
       <w:proofErr w:type="spellStart"/>
       <w:r>
@@ -61,15 +75,25 @@
         <w:rPr>
           <w:rFonts w:ascii="Arial" w:hAnsi="Arial" w:cs="Arial"/>
           <w:sz w:val="20"/>
+          <w:vertAlign w:val="superscript"/>
+        </w:rPr>
+        <w:t>1</w:t>
+      </w:r>
+      <w:r>
+        <w:rPr>
+          <w:rFonts w:ascii="Arial" w:hAnsi="Arial" w:cs="Arial"/>
+          <w:sz w:val="20"/>
         </w:rPr>
         <w:br/>
       </w:r>
       <w:r>
         <w:rPr>
-          <w:rFonts w:ascii="Arial" w:hAnsi="Arial" w:cs="Arial"/>
-          <w:sz w:val="20"/>
-        </w:rPr>
-        <w:t>University of Otago</w:t>
+          <w:vertAlign w:val="superscript"/>
+        </w:rPr>
+        <w:t>1</w:t>
+      </w:r>
+      <w:r>
+        <w:t>Department of Anatomy, University of Otago, New Zealand</w:t>
       </w:r>
       <w:r>
         <w:rPr>
@@ -95,16 +119,33 @@
         </w:rPr>
         <w:br/>
       </w:r>
-      <w:hyperlink r:id="rId8" w:history="1">
-        <w:r>
-          <w:rPr>
-            <w:rStyle w:val="Hyperlink"/>
-            <w:rFonts w:ascii="Arial" w:hAnsi="Arial" w:cs="Arial"/>
-            <w:sz w:val="20"/>
-          </w:rPr>
-          <w:t>mik.black@otago.ac.nz</w:t>
-        </w:r>
-      </w:hyperlink>
+      <w:bookmarkStart w:id="0" w:name="_GoBack"/>
+      <w:bookmarkEnd w:id="0"/>
+      <w:r>
+        <w:fldChar w:fldCharType="begin"/>
+      </w:r>
+      <w:r>
+        <w:instrText xml:space="preserve"> HYPERLINK "mailto:mik.black@otago.ac.nz" </w:instrText>
+      </w:r>
+      <w:r>
+        <w:fldChar w:fldCharType="separate"/>
+      </w:r>
+      <w:r>
+        <w:rPr>
+          <w:rStyle w:val="Hyperlink"/>
+          <w:rFonts w:ascii="Arial" w:hAnsi="Arial" w:cs="Arial"/>
+          <w:sz w:val="20"/>
+        </w:rPr>
+        <w:t>mik.black@otago.ac.nz</w:t>
+      </w:r>
+      <w:r>
+        <w:rPr>
+          <w:rStyle w:val="Hyperlink"/>
+          <w:rFonts w:ascii="Arial" w:hAnsi="Arial" w:cs="Arial"/>
+          <w:sz w:val="20"/>
+        </w:rPr>
+        <w:fldChar w:fldCharType="end"/>
+      </w:r>
     </w:p>
     <w:p>
       <w:pPr>
@@ -315,21 +356,7 @@
         <w:rPr>
           <w:rFonts w:ascii="Arial" w:hAnsi="Arial" w:cs="Arial"/>
         </w:rPr>
-        <w:t xml:space="preserve">Prediction of </w:t>
-      </w:r>
-      <w:proofErr w:type="gramStart"/>
-      <w:r>
-        <w:rPr>
-          <w:rFonts w:ascii="Arial" w:hAnsi="Arial" w:cs="Arial"/>
-        </w:rPr>
-        <w:t>5 year</w:t>
-      </w:r>
-      <w:proofErr w:type="gramEnd"/>
-      <w:r>
-        <w:rPr>
-          <w:rFonts w:ascii="Arial" w:hAnsi="Arial" w:cs="Arial"/>
-        </w:rPr>
-        <w:t xml:space="preserve"> cancer outcomes from histology images has been undertaken using machine learning</w:t>
+        <w:t>Prediction of 5 year cancer outcomes from histology images has been undertaken using machine learning</w:t>
       </w:r>
       <w:r>
         <w:rPr>
@@ -435,7 +462,7 @@
         </w:rPr>
         <w:t xml:space="preserve"> et al. (</w:t>
       </w:r>
-      <w:hyperlink r:id="rId9" w:anchor="B65" w:history="1">
+      <w:hyperlink r:id="rId8" w:anchor="B65" w:history="1">
         <w:r>
           <w:rPr>
             <w:rFonts w:ascii="Arial" w:hAnsi="Arial" w:cs="Arial"/>
@@ -503,7 +530,7 @@
         </w:rPr>
         <w:t xml:space="preserve"> et al. (</w:t>
       </w:r>
-      <w:hyperlink r:id="rId10" w:anchor="B66" w:history="1">
+      <w:hyperlink r:id="rId9" w:anchor="B66" w:history="1">
         <w:r>
           <w:rPr>
             <w:rFonts w:ascii="Arial" w:hAnsi="Arial" w:cs="Arial"/>
@@ -662,7 +689,7 @@
       <w:r>
         <w:br/>
       </w:r>
-      <w:hyperlink r:id="rId11" w:history="1">
+      <w:hyperlink r:id="rId10" w:history="1">
         <w:r>
           <w:rPr>
             <w:rStyle w:val="Hyperlink"/>
@@ -692,7 +719,7 @@
         </w:rPr>
         <w:br/>
       </w:r>
-      <w:hyperlink r:id="rId12" w:history="1">
+      <w:hyperlink r:id="rId11" w:history="1">
         <w:r>
           <w:rPr>
             <w:rFonts w:ascii="Arial" w:hAnsi="Arial" w:cs="Arial"/>
@@ -730,7 +757,7 @@
         </w:rPr>
         <w:br/>
       </w:r>
-      <w:hyperlink r:id="rId13" w:history="1">
+      <w:hyperlink r:id="rId12" w:history="1">
         <w:r>
           <w:rPr>
             <w:rFonts w:ascii="Arial" w:hAnsi="Arial" w:cs="Arial"/>
@@ -804,7 +831,6 @@
         </w:rPr>
       </w:pPr>
     </w:p>
-    <w:bookmarkEnd w:id="0"/>
     <w:p>
       <w:pPr>
         <w:rPr>
@@ -813,7 +839,7 @@
       </w:pPr>
     </w:p>
     <w:sectPr>
-      <w:headerReference w:type="default" r:id="rId14"/>
+      <w:headerReference w:type="default" r:id="rId13"/>
       <w:pgSz w:w="11906" w:h="16838"/>
       <w:pgMar w:top="2379" w:right="1440" w:bottom="1440" w:left="1440" w:header="284" w:footer="720" w:gutter="0"/>
       <w:cols w:space="720"/>

</xml_diff>